<commit_message>
Correction du tableau des tâches
</commit_message>
<xml_diff>
--- a/problematique.docx
+++ b/problematique.docx
@@ -179,8 +179,20 @@
           <w:sz w:val="24"/>
           <w:szCs w:val="24"/>
         </w:rPr>
-        <w:t>Marco Guilmette</w:t>
-      </w:r>
+        <w:t xml:space="preserve">Marco </w:t>
+      </w:r>
+      <w:proofErr w:type="spellStart"/>
+      <w:r>
+        <w:rPr>
+          <w:rFonts w:ascii="Arial" w:hAnsi="Arial" w:cs="Arial"/>
+          <w:i/>
+          <w:iCs/>
+          <w:sz w:val="24"/>
+          <w:szCs w:val="24"/>
+        </w:rPr>
+        <w:t>Guilmette</w:t>
+      </w:r>
+      <w:proofErr w:type="spellEnd"/>
     </w:p>
     <w:p>
       <w:pPr>
@@ -824,35 +836,7 @@
             <w:rStyle w:val="Lienhypertexte"/>
             <w:noProof/>
           </w:rPr>
-          <w:t>Répartition des heures pour la réalisation d'un projet d'environnement contrôlé en fonction le volet et</w:t>
-        </w:r>
-        <w:r>
-          <w:rPr>
-            <w:rStyle w:val="Lienhypertexte"/>
-            <w:noProof/>
-          </w:rPr>
-          <w:t xml:space="preserve"> les </w:t>
-        </w:r>
-        <w:r>
-          <w:rPr>
-            <w:rStyle w:val="Lienhypertexte"/>
-            <w:noProof/>
-          </w:rPr>
-          <w:t>type</w:t>
-        </w:r>
-        <w:r>
-          <w:rPr>
-            <w:rStyle w:val="Lienhypertexte"/>
-            <w:noProof/>
-          </w:rPr>
-          <w:t>s</w:t>
-        </w:r>
-        <w:r>
-          <w:rPr>
-            <w:rStyle w:val="Lienhypertexte"/>
-            <w:noProof/>
-          </w:rPr>
-          <w:t xml:space="preserve"> de tâches.</w:t>
+          <w:t>Répartition des heures pour la réalisation d'un projet d'environnement contrôlé en fonction le volet et types de tâches.</w:t>
         </w:r>
         <w:r>
           <w:rPr>
@@ -1101,7 +1085,7 @@
         <w:t>d’un environnement défini</w:t>
       </w:r>
       <w:r>
-        <w:t xml:space="preserve"> est source de problèmes pour plusieurs.</w:t>
+        <w:t xml:space="preserve"> est sources de problèmes pour plusieurs.</w:t>
       </w:r>
       <w:r>
         <w:t xml:space="preserve"> </w:t>
@@ -1160,13 +1144,7 @@
         <w:t xml:space="preserve"> une minuterie sur</w:t>
       </w:r>
       <w:r>
-        <w:t xml:space="preserve"> une </w:t>
-      </w:r>
-      <w:r>
-        <w:t>lampe</w:t>
-      </w:r>
-      <w:r>
-        <w:t>, un thermostat sur un</w:t>
+        <w:t xml:space="preserve"> une lumière, un thermostat sur un</w:t>
       </w:r>
       <w:r>
         <w:t xml:space="preserve"> élément chauffant. </w:t>
@@ -1207,19 +1185,13 @@
         <w:t xml:space="preserve">une baisse de température </w:t>
       </w:r>
       <w:r>
-        <w:t>peut être géré</w:t>
-      </w:r>
-      <w:r>
-        <w:t>e</w:t>
-      </w:r>
-      <w:r>
-        <w:t xml:space="preserve"> </w:t>
+        <w:t xml:space="preserve">peut être géré </w:t>
       </w:r>
       <w:r>
         <w:t xml:space="preserve">par un démarrage de la ventilation, mais en </w:t>
       </w:r>
       <w:r>
-        <w:t>tenant compte de la baisse d’humidité relative de l’air subséquent.</w:t>
+        <w:t>tenant en compte de la baisse d’humidité relative de l’air subséquente.</w:t>
       </w:r>
     </w:p>
     <w:p>
@@ -1233,15 +1205,12 @@
         <w:t xml:space="preserve"> pouvant réaliser ce</w:t>
       </w:r>
       <w:r>
-        <w:t xml:space="preserve"> type de gestion complexe ou pouvant être programmé</w:t>
+        <w:t xml:space="preserve"> type de gestion complexes ou pouvant être programmé</w:t>
       </w:r>
       <w:r>
         <w:t xml:space="preserve"> selon les besoins</w:t>
       </w:r>
       <w:r>
-        <w:t>,</w:t>
-      </w:r>
-      <w:r>
         <w:t xml:space="preserve"> mais la plupart sont co</w:t>
       </w:r>
       <w:r>
@@ -1257,7 +1226,7 @@
         <w:t>volumineux</w:t>
       </w:r>
       <w:r>
-        <w:t xml:space="preserve"> ou pour des besoins à grande échelle</w:t>
+        <w:t xml:space="preserve"> et/ou pour des besoins à grande échelle</w:t>
       </w:r>
       <w:r>
         <w:t xml:space="preserve">. </w:t>
@@ -1286,31 +1255,7 @@
         <w:jc w:val="both"/>
       </w:pPr>
       <w:r>
-        <w:t xml:space="preserve">Nous proposons un projet de gestion d’environnement contrôlé réalisé à une échelle domestique (opposée à l’échelle commerciale) où il </w:t>
-      </w:r>
-      <w:r>
-        <w:t xml:space="preserve">est </w:t>
-      </w:r>
-      <w:r>
-        <w:t xml:space="preserve">possible d’obtenir des données en temps réels dans un environnement que l’on souhaite contrôler (serre, terrarium, etc.) et d’automatiser une partie de la gestion de cet environnement à l’aide des données obtenues, par exemple, </w:t>
-      </w:r>
-      <w:r>
-        <w:t xml:space="preserve">la </w:t>
-      </w:r>
-      <w:r>
-        <w:t xml:space="preserve">gestion de la température, </w:t>
-      </w:r>
-      <w:r>
-        <w:t>l'</w:t>
-      </w:r>
-      <w:r>
-        <w:t xml:space="preserve">activation de la ventilation, </w:t>
-      </w:r>
-      <w:r>
-        <w:t xml:space="preserve">la </w:t>
-      </w:r>
-      <w:r>
-        <w:t>brumisation, etc.</w:t>
+        <w:t>Nous proposons un projet de gestion d’environnement contrôlé réalisé à une échelle domestique (opposée à l’échelle commerciale) où il possible d’obtenir des données en temps réels dans un environnement que l’on souhaite contrôler (serre, terrarium, etc.) et d’automatiser une partie de la gestion de cet environnement à l’aide des données obtenues, comme par exemple, gestion de la température, activation de la ventilation, brumisation, etc.</w:t>
       </w:r>
       <w:r>
         <w:rPr>
@@ -1360,22 +1305,10 @@
         <w:t>Au cours</w:t>
       </w:r>
       <w:r>
-        <w:t xml:space="preserve"> de ce </w:t>
-      </w:r>
-      <w:r>
-        <w:t>travail</w:t>
-      </w:r>
-      <w:r>
-        <w:t>, nous avons démontré qu’il était possible de créer, avec relativement peu de frais</w:t>
-      </w:r>
-      <w:r>
-        <w:t xml:space="preserve"> et un peu de connaissance</w:t>
-      </w:r>
-      <w:r>
-        <w:t>s</w:t>
-      </w:r>
-      <w:r>
-        <w:t xml:space="preserve">, un </w:t>
+        <w:t xml:space="preserve"> de ce projet, nous avons démontré qu’il était possible de créer, avec relativement peu de frais</w:t>
+      </w:r>
+      <w:r>
+        <w:t xml:space="preserve"> et un peu de connaissance, un </w:t>
       </w:r>
       <w:r>
         <w:t>prototype permettant de contr</w:t>
@@ -1384,19 +1317,10 @@
         <w:t>ôler un environnement, par exemple un environnement de croissance de plantes.</w:t>
       </w:r>
       <w:r>
-        <w:t xml:space="preserve"> Malgré quelques imprévus et obstacles, ce </w:t>
-      </w:r>
-      <w:r>
-        <w:t>travail</w:t>
-      </w:r>
-      <w:r>
-        <w:t xml:space="preserve"> est réalisable avec une équipe de trois personnes </w:t>
-      </w:r>
-      <w:r>
-        <w:t>avec</w:t>
-      </w:r>
-      <w:r>
-        <w:t xml:space="preserve"> 270 heures</w:t>
+        <w:t xml:space="preserve"> Malgré quelques imprévus et obstacles, ce projet est réalisable avec une équipe de trois personnes dans un </w:t>
+      </w:r>
+      <w:r>
+        <w:t>lot de 270 heures</w:t>
       </w:r>
       <w:r>
         <w:t xml:space="preserve"> et </w:t>
@@ -1487,13 +1411,7 @@
         <w:tab/>
       </w:r>
       <w:r>
-        <w:t xml:space="preserve">Répartition des heures pour la réalisation d'un projet d'environnement contrôlé en fonction le volet et </w:t>
-      </w:r>
-      <w:r>
-        <w:t xml:space="preserve">les </w:t>
-      </w:r>
-      <w:r>
-        <w:t>types de tâches.</w:t>
+        <w:t>Répartition des heures pour la réalisation d'un projet d'environnement contrôlé en fonction le volet et types de tâches.</w:t>
       </w:r>
       <w:bookmarkEnd w:id="3"/>
     </w:p>
@@ -4137,27 +4055,7 @@
                 <w:color w:val="000000"/>
                 <w:lang w:eastAsia="fr-CA"/>
               </w:rPr>
-              <w:t xml:space="preserve">Sous-Total </w:t>
-            </w:r>
-            <w:r>
-              <w:rPr>
-                <w:rFonts w:ascii="Calibri" w:eastAsia="Times New Roman" w:hAnsi="Calibri" w:cs="Calibri"/>
-                <w:i/>
-                <w:iCs/>
-                <w:color w:val="000000"/>
-                <w:lang w:eastAsia="fr-CA"/>
-              </w:rPr>
-              <w:t>m</w:t>
-            </w:r>
-            <w:r>
-              <w:rPr>
-                <w:rFonts w:ascii="Calibri" w:eastAsia="Times New Roman" w:hAnsi="Calibri" w:cs="Calibri"/>
-                <w:i/>
-                <w:iCs/>
-                <w:color w:val="000000"/>
-                <w:lang w:eastAsia="fr-CA"/>
-              </w:rPr>
-              <w:t>atériel</w:t>
+              <w:t>Sous-Total Matériel</w:t>
             </w:r>
           </w:p>
         </w:tc>
@@ -5495,27 +5393,7 @@
                 <w:color w:val="FFFFFF" w:themeColor="background1"/>
                 <w:lang w:eastAsia="fr-CA"/>
               </w:rPr>
-              <w:t>Somme</w:t>
-            </w:r>
-            <w:r>
-              <w:rPr>
-                <w:rFonts w:ascii="Calibri" w:eastAsia="Times New Roman" w:hAnsi="Calibri" w:cs="Calibri"/>
-                <w:b/>
-                <w:bCs/>
-                <w:color w:val="FFFFFF" w:themeColor="background1"/>
-                <w:lang w:eastAsia="fr-CA"/>
-              </w:rPr>
-              <w:t xml:space="preserve"> </w:t>
-            </w:r>
-            <w:r>
-              <w:rPr>
-                <w:rFonts w:ascii="Calibri" w:eastAsia="Times New Roman" w:hAnsi="Calibri" w:cs="Calibri"/>
-                <w:b/>
-                <w:bCs/>
-                <w:color w:val="FFFFFF" w:themeColor="background1"/>
-                <w:lang w:eastAsia="fr-CA"/>
-              </w:rPr>
-              <w:t>totale</w:t>
+              <w:t>Grand Total</w:t>
             </w:r>
           </w:p>
         </w:tc>
@@ -6012,23 +5890,7 @@
                 <w:color w:val="000000"/>
                 <w:lang w:eastAsia="fr-CA"/>
               </w:rPr>
-              <w:t xml:space="preserve">Identification du </w:t>
-            </w:r>
-            <w:r>
-              <w:rPr>
-                <w:rFonts w:ascii="Calibri" w:eastAsia="Times New Roman" w:hAnsi="Calibri" w:cs="Calibri"/>
-                <w:color w:val="000000"/>
-                <w:lang w:eastAsia="fr-CA"/>
-              </w:rPr>
-              <w:t>travail</w:t>
-            </w:r>
-            <w:r>
-              <w:rPr>
-                <w:rFonts w:ascii="Calibri" w:eastAsia="Times New Roman" w:hAnsi="Calibri" w:cs="Calibri"/>
-                <w:color w:val="000000"/>
-                <w:lang w:eastAsia="fr-CA"/>
-              </w:rPr>
-              <w:t xml:space="preserve"> (présentation formelle)</w:t>
+              <w:t>Identification du projet (présentation formelle)</w:t>
             </w:r>
           </w:p>
         </w:tc>
@@ -9079,7 +8941,6 @@
                 <w:lang w:eastAsia="fr-CA"/>
               </w:rPr>
             </w:pPr>
-            <w:bookmarkStart w:id="6" w:name="_GoBack"/>
             <w:r>
               <w:rPr>
                 <w:rFonts w:ascii="Calibri" w:eastAsia="Times New Roman" w:hAnsi="Calibri" w:cs="Calibri"/>
@@ -9088,7 +8949,6 @@
               </w:rPr>
               <w:t>S</w:t>
             </w:r>
-            <w:bookmarkEnd w:id="6"/>
           </w:p>
         </w:tc>
         <w:tc>
@@ -9367,14 +9227,11 @@
         </w:tc>
       </w:tr>
     </w:tbl>
-    <w:p/>
+    <w:p>
+      <w:bookmarkStart w:id="6" w:name="_GoBack"/>
+      <w:bookmarkEnd w:id="6"/>
+    </w:p>
     <w:sectPr>
-      <w:headerReference w:type="even" r:id="rId9"/>
-      <w:headerReference w:type="default" r:id="rId10"/>
-      <w:footerReference w:type="even" r:id="rId11"/>
-      <w:footerReference w:type="default" r:id="rId12"/>
-      <w:headerReference w:type="first" r:id="rId13"/>
-      <w:footerReference w:type="first" r:id="rId14"/>
       <w:pgSz w:w="12240" w:h="15840"/>
       <w:pgMar w:top="1440" w:right="1440" w:bottom="1440" w:left="1440" w:header="708" w:footer="708" w:gutter="0"/>
       <w:pgNumType w:start="0"/>
@@ -9411,36 +9268,6 @@
 </w:endnotes>
 </file>
 
-<file path=word/footer1.xml><?xml version="1.0" encoding="utf-8"?>
-<w:ftr xmlns:wpc="http://schemas.microsoft.com/office/word/2010/wordprocessingCanvas" xmlns:cx="http://schemas.microsoft.com/office/drawing/2014/chartex" xmlns:cx1="http://schemas.microsoft.com/office/drawing/2015/9/8/chartex" xmlns:cx2="http://schemas.microsoft.com/office/drawing/2015/10/21/chartex" xmlns:cx3="http://schemas.microsoft.com/office/drawing/2016/5/9/chartex" xmlns:cx4="http://schemas.microsoft.com/office/drawing/2016/5/10/chartex" xmlns:cx5="http://schemas.microsoft.com/office/drawing/2016/5/11/chartex" xmlns:cx6="http://schemas.microsoft.com/office/drawing/2016/5/12/chartex" xmlns:cx7="http://schemas.microsoft.com/office/drawing/2016/5/13/chartex" xmlns:cx8="http://schemas.microsoft.com/office/drawing/2016/5/14/chartex" xmlns:mc="http://schemas.openxmlformats.org/markup-compatibility/2006" xmlns:aink="http://schemas.microsoft.com/office/drawing/2016/ink" xmlns:am3d="http://schemas.microsoft.com/office/drawing/2017/model3d" xmlns:o="urn:schemas-microsoft-com:office:office" xmlns:r="http://schemas.openxmlformats.org/officeDocument/2006/relationships" xmlns:m="http://schemas.openxmlformats.org/officeDocument/2006/math" xmlns:v="urn:schemas-microsoft-com:vml" xmlns:wp14="http://schemas.microsoft.com/office/word/2010/wordprocessingDrawing" xmlns:wp="http://schemas.openxmlformats.org/drawingml/2006/wordprocessingDrawing" xmlns:w10="urn:schemas-microsoft-com:office:word" xmlns:w="http://schemas.openxmlformats.org/wordprocessingml/2006/main" xmlns:w14="http://schemas.microsoft.com/office/word/2010/wordml" xmlns:w15="http://schemas.microsoft.com/office/word/2012/wordml" xmlns:w16cid="http://schemas.microsoft.com/office/word/2016/wordml/cid" xmlns:w16se="http://schemas.microsoft.com/office/word/2015/wordml/symex" xmlns:wpg="http://schemas.microsoft.com/office/word/2010/wordprocessingGroup" xmlns:wpi="http://schemas.microsoft.com/office/word/2010/wordprocessingInk" xmlns:wne="http://schemas.microsoft.com/office/word/2006/wordml" xmlns:wps="http://schemas.microsoft.com/office/word/2010/wordprocessingShape" mc:Ignorable="w14 w15 w16se w16cid wp14">
-  <w:p>
-    <w:pPr>
-      <w:pStyle w:val="Pieddepage"/>
-    </w:pPr>
-  </w:p>
-</w:ftr>
-</file>
-
-<file path=word/footer2.xml><?xml version="1.0" encoding="utf-8"?>
-<w:ftr xmlns:wpc="http://schemas.microsoft.com/office/word/2010/wordprocessingCanvas" xmlns:cx="http://schemas.microsoft.com/office/drawing/2014/chartex" xmlns:cx1="http://schemas.microsoft.com/office/drawing/2015/9/8/chartex" xmlns:cx2="http://schemas.microsoft.com/office/drawing/2015/10/21/chartex" xmlns:cx3="http://schemas.microsoft.com/office/drawing/2016/5/9/chartex" xmlns:cx4="http://schemas.microsoft.com/office/drawing/2016/5/10/chartex" xmlns:cx5="http://schemas.microsoft.com/office/drawing/2016/5/11/chartex" xmlns:cx6="http://schemas.microsoft.com/office/drawing/2016/5/12/chartex" xmlns:cx7="http://schemas.microsoft.com/office/drawing/2016/5/13/chartex" xmlns:cx8="http://schemas.microsoft.com/office/drawing/2016/5/14/chartex" xmlns:mc="http://schemas.openxmlformats.org/markup-compatibility/2006" xmlns:aink="http://schemas.microsoft.com/office/drawing/2016/ink" xmlns:am3d="http://schemas.microsoft.com/office/drawing/2017/model3d" xmlns:o="urn:schemas-microsoft-com:office:office" xmlns:r="http://schemas.openxmlformats.org/officeDocument/2006/relationships" xmlns:m="http://schemas.openxmlformats.org/officeDocument/2006/math" xmlns:v="urn:schemas-microsoft-com:vml" xmlns:wp14="http://schemas.microsoft.com/office/word/2010/wordprocessingDrawing" xmlns:wp="http://schemas.openxmlformats.org/drawingml/2006/wordprocessingDrawing" xmlns:w10="urn:schemas-microsoft-com:office:word" xmlns:w="http://schemas.openxmlformats.org/wordprocessingml/2006/main" xmlns:w14="http://schemas.microsoft.com/office/word/2010/wordml" xmlns:w15="http://schemas.microsoft.com/office/word/2012/wordml" xmlns:w16cid="http://schemas.microsoft.com/office/word/2016/wordml/cid" xmlns:w16se="http://schemas.microsoft.com/office/word/2015/wordml/symex" xmlns:wpg="http://schemas.microsoft.com/office/word/2010/wordprocessingGroup" xmlns:wpi="http://schemas.microsoft.com/office/word/2010/wordprocessingInk" xmlns:wne="http://schemas.microsoft.com/office/word/2006/wordml" xmlns:wps="http://schemas.microsoft.com/office/word/2010/wordprocessingShape" mc:Ignorable="w14 w15 w16se w16cid wp14">
-  <w:p>
-    <w:pPr>
-      <w:pStyle w:val="Pieddepage"/>
-    </w:pPr>
-  </w:p>
-</w:ftr>
-</file>
-
-<file path=word/footer3.xml><?xml version="1.0" encoding="utf-8"?>
-<w:ftr xmlns:wpc="http://schemas.microsoft.com/office/word/2010/wordprocessingCanvas" xmlns:cx="http://schemas.microsoft.com/office/drawing/2014/chartex" xmlns:cx1="http://schemas.microsoft.com/office/drawing/2015/9/8/chartex" xmlns:cx2="http://schemas.microsoft.com/office/drawing/2015/10/21/chartex" xmlns:cx3="http://schemas.microsoft.com/office/drawing/2016/5/9/chartex" xmlns:cx4="http://schemas.microsoft.com/office/drawing/2016/5/10/chartex" xmlns:cx5="http://schemas.microsoft.com/office/drawing/2016/5/11/chartex" xmlns:cx6="http://schemas.microsoft.com/office/drawing/2016/5/12/chartex" xmlns:cx7="http://schemas.microsoft.com/office/drawing/2016/5/13/chartex" xmlns:cx8="http://schemas.microsoft.com/office/drawing/2016/5/14/chartex" xmlns:mc="http://schemas.openxmlformats.org/markup-compatibility/2006" xmlns:aink="http://schemas.microsoft.com/office/drawing/2016/ink" xmlns:am3d="http://schemas.microsoft.com/office/drawing/2017/model3d" xmlns:o="urn:schemas-microsoft-com:office:office" xmlns:r="http://schemas.openxmlformats.org/officeDocument/2006/relationships" xmlns:m="http://schemas.openxmlformats.org/officeDocument/2006/math" xmlns:v="urn:schemas-microsoft-com:vml" xmlns:wp14="http://schemas.microsoft.com/office/word/2010/wordprocessingDrawing" xmlns:wp="http://schemas.openxmlformats.org/drawingml/2006/wordprocessingDrawing" xmlns:w10="urn:schemas-microsoft-com:office:word" xmlns:w="http://schemas.openxmlformats.org/wordprocessingml/2006/main" xmlns:w14="http://schemas.microsoft.com/office/word/2010/wordml" xmlns:w15="http://schemas.microsoft.com/office/word/2012/wordml" xmlns:w16cid="http://schemas.microsoft.com/office/word/2016/wordml/cid" xmlns:w16se="http://schemas.microsoft.com/office/word/2015/wordml/symex" xmlns:wpg="http://schemas.microsoft.com/office/word/2010/wordprocessingGroup" xmlns:wpi="http://schemas.microsoft.com/office/word/2010/wordprocessingInk" xmlns:wne="http://schemas.microsoft.com/office/word/2006/wordml" xmlns:wps="http://schemas.microsoft.com/office/word/2010/wordprocessingShape" mc:Ignorable="w14 w15 w16se w16cid wp14">
-  <w:p>
-    <w:pPr>
-      <w:pStyle w:val="Pieddepage"/>
-    </w:pPr>
-  </w:p>
-</w:ftr>
-</file>
-
 <file path=word/footnotes.xml><?xml version="1.0" encoding="utf-8"?>
 <w:footnotes xmlns:wpc="http://schemas.microsoft.com/office/word/2010/wordprocessingCanvas" xmlns:cx="http://schemas.microsoft.com/office/drawing/2014/chartex" xmlns:cx1="http://schemas.microsoft.com/office/drawing/2015/9/8/chartex" xmlns:cx2="http://schemas.microsoft.com/office/drawing/2015/10/21/chartex" xmlns:cx3="http://schemas.microsoft.com/office/drawing/2016/5/9/chartex" xmlns:cx4="http://schemas.microsoft.com/office/drawing/2016/5/10/chartex" xmlns:cx5="http://schemas.microsoft.com/office/drawing/2016/5/11/chartex" xmlns:cx6="http://schemas.microsoft.com/office/drawing/2016/5/12/chartex" xmlns:cx7="http://schemas.microsoft.com/office/drawing/2016/5/13/chartex" xmlns:cx8="http://schemas.microsoft.com/office/drawing/2016/5/14/chartex" xmlns:mc="http://schemas.openxmlformats.org/markup-compatibility/2006" xmlns:aink="http://schemas.microsoft.com/office/drawing/2016/ink" xmlns:am3d="http://schemas.microsoft.com/office/drawing/2017/model3d" xmlns:o="urn:schemas-microsoft-com:office:office" xmlns:r="http://schemas.openxmlformats.org/officeDocument/2006/relationships" xmlns:m="http://schemas.openxmlformats.org/officeDocument/2006/math" xmlns:v="urn:schemas-microsoft-com:vml" xmlns:wp14="http://schemas.microsoft.com/office/word/2010/wordprocessingDrawing" xmlns:wp="http://schemas.openxmlformats.org/drawingml/2006/wordprocessingDrawing" xmlns:w10="urn:schemas-microsoft-com:office:word" xmlns:w="http://schemas.openxmlformats.org/wordprocessingml/2006/main" xmlns:w14="http://schemas.microsoft.com/office/word/2010/wordml" xmlns:w15="http://schemas.microsoft.com/office/word/2012/wordml" xmlns:w16cid="http://schemas.microsoft.com/office/word/2016/wordml/cid" xmlns:w16se="http://schemas.microsoft.com/office/word/2015/wordml/symex" xmlns:wpg="http://schemas.microsoft.com/office/word/2010/wordprocessingGroup" xmlns:wpi="http://schemas.microsoft.com/office/word/2010/wordprocessingInk" xmlns:wne="http://schemas.microsoft.com/office/word/2006/wordml" xmlns:wps="http://schemas.microsoft.com/office/word/2010/wordprocessingShape" mc:Ignorable="w14 w15 w16se w16cid wp14">
   <w:footnote w:type="separator" w:id="-1">
@@ -9464,36 +9291,6 @@
     </w:p>
   </w:footnote>
 </w:footnotes>
-</file>
-
-<file path=word/header1.xml><?xml version="1.0" encoding="utf-8"?>
-<w:hdr xmlns:wpc="http://schemas.microsoft.com/office/word/2010/wordprocessingCanvas" xmlns:cx="http://schemas.microsoft.com/office/drawing/2014/chartex" xmlns:cx1="http://schemas.microsoft.com/office/drawing/2015/9/8/chartex" xmlns:cx2="http://schemas.microsoft.com/office/drawing/2015/10/21/chartex" xmlns:cx3="http://schemas.microsoft.com/office/drawing/2016/5/9/chartex" xmlns:cx4="http://schemas.microsoft.com/office/drawing/2016/5/10/chartex" xmlns:cx5="http://schemas.microsoft.com/office/drawing/2016/5/11/chartex" xmlns:cx6="http://schemas.microsoft.com/office/drawing/2016/5/12/chartex" xmlns:cx7="http://schemas.microsoft.com/office/drawing/2016/5/13/chartex" xmlns:cx8="http://schemas.microsoft.com/office/drawing/2016/5/14/chartex" xmlns:mc="http://schemas.openxmlformats.org/markup-compatibility/2006" xmlns:aink="http://schemas.microsoft.com/office/drawing/2016/ink" xmlns:am3d="http://schemas.microsoft.com/office/drawing/2017/model3d" xmlns:o="urn:schemas-microsoft-com:office:office" xmlns:r="http://schemas.openxmlformats.org/officeDocument/2006/relationships" xmlns:m="http://schemas.openxmlformats.org/officeDocument/2006/math" xmlns:v="urn:schemas-microsoft-com:vml" xmlns:wp14="http://schemas.microsoft.com/office/word/2010/wordprocessingDrawing" xmlns:wp="http://schemas.openxmlformats.org/drawingml/2006/wordprocessingDrawing" xmlns:w10="urn:schemas-microsoft-com:office:word" xmlns:w="http://schemas.openxmlformats.org/wordprocessingml/2006/main" xmlns:w14="http://schemas.microsoft.com/office/word/2010/wordml" xmlns:w15="http://schemas.microsoft.com/office/word/2012/wordml" xmlns:w16cid="http://schemas.microsoft.com/office/word/2016/wordml/cid" xmlns:w16se="http://schemas.microsoft.com/office/word/2015/wordml/symex" xmlns:wpg="http://schemas.microsoft.com/office/word/2010/wordprocessingGroup" xmlns:wpi="http://schemas.microsoft.com/office/word/2010/wordprocessingInk" xmlns:wne="http://schemas.microsoft.com/office/word/2006/wordml" xmlns:wps="http://schemas.microsoft.com/office/word/2010/wordprocessingShape" mc:Ignorable="w14 w15 w16se w16cid wp14">
-  <w:p>
-    <w:pPr>
-      <w:pStyle w:val="En-tte"/>
-    </w:pPr>
-  </w:p>
-</w:hdr>
-</file>
-
-<file path=word/header2.xml><?xml version="1.0" encoding="utf-8"?>
-<w:hdr xmlns:wpc="http://schemas.microsoft.com/office/word/2010/wordprocessingCanvas" xmlns:cx="http://schemas.microsoft.com/office/drawing/2014/chartex" xmlns:cx1="http://schemas.microsoft.com/office/drawing/2015/9/8/chartex" xmlns:cx2="http://schemas.microsoft.com/office/drawing/2015/10/21/chartex" xmlns:cx3="http://schemas.microsoft.com/office/drawing/2016/5/9/chartex" xmlns:cx4="http://schemas.microsoft.com/office/drawing/2016/5/10/chartex" xmlns:cx5="http://schemas.microsoft.com/office/drawing/2016/5/11/chartex" xmlns:cx6="http://schemas.microsoft.com/office/drawing/2016/5/12/chartex" xmlns:cx7="http://schemas.microsoft.com/office/drawing/2016/5/13/chartex" xmlns:cx8="http://schemas.microsoft.com/office/drawing/2016/5/14/chartex" xmlns:mc="http://schemas.openxmlformats.org/markup-compatibility/2006" xmlns:aink="http://schemas.microsoft.com/office/drawing/2016/ink" xmlns:am3d="http://schemas.microsoft.com/office/drawing/2017/model3d" xmlns:o="urn:schemas-microsoft-com:office:office" xmlns:r="http://schemas.openxmlformats.org/officeDocument/2006/relationships" xmlns:m="http://schemas.openxmlformats.org/officeDocument/2006/math" xmlns:v="urn:schemas-microsoft-com:vml" xmlns:wp14="http://schemas.microsoft.com/office/word/2010/wordprocessingDrawing" xmlns:wp="http://schemas.openxmlformats.org/drawingml/2006/wordprocessingDrawing" xmlns:w10="urn:schemas-microsoft-com:office:word" xmlns:w="http://schemas.openxmlformats.org/wordprocessingml/2006/main" xmlns:w14="http://schemas.microsoft.com/office/word/2010/wordml" xmlns:w15="http://schemas.microsoft.com/office/word/2012/wordml" xmlns:w16cid="http://schemas.microsoft.com/office/word/2016/wordml/cid" xmlns:w16se="http://schemas.microsoft.com/office/word/2015/wordml/symex" xmlns:wpg="http://schemas.microsoft.com/office/word/2010/wordprocessingGroup" xmlns:wpi="http://schemas.microsoft.com/office/word/2010/wordprocessingInk" xmlns:wne="http://schemas.microsoft.com/office/word/2006/wordml" xmlns:wps="http://schemas.microsoft.com/office/word/2010/wordprocessingShape" mc:Ignorable="w14 w15 w16se w16cid wp14">
-  <w:p>
-    <w:pPr>
-      <w:pStyle w:val="En-tte"/>
-    </w:pPr>
-  </w:p>
-</w:hdr>
-</file>
-
-<file path=word/header3.xml><?xml version="1.0" encoding="utf-8"?>
-<w:hdr xmlns:wpc="http://schemas.microsoft.com/office/word/2010/wordprocessingCanvas" xmlns:cx="http://schemas.microsoft.com/office/drawing/2014/chartex" xmlns:cx1="http://schemas.microsoft.com/office/drawing/2015/9/8/chartex" xmlns:cx2="http://schemas.microsoft.com/office/drawing/2015/10/21/chartex" xmlns:cx3="http://schemas.microsoft.com/office/drawing/2016/5/9/chartex" xmlns:cx4="http://schemas.microsoft.com/office/drawing/2016/5/10/chartex" xmlns:cx5="http://schemas.microsoft.com/office/drawing/2016/5/11/chartex" xmlns:cx6="http://schemas.microsoft.com/office/drawing/2016/5/12/chartex" xmlns:cx7="http://schemas.microsoft.com/office/drawing/2016/5/13/chartex" xmlns:cx8="http://schemas.microsoft.com/office/drawing/2016/5/14/chartex" xmlns:mc="http://schemas.openxmlformats.org/markup-compatibility/2006" xmlns:aink="http://schemas.microsoft.com/office/drawing/2016/ink" xmlns:am3d="http://schemas.microsoft.com/office/drawing/2017/model3d" xmlns:o="urn:schemas-microsoft-com:office:office" xmlns:r="http://schemas.openxmlformats.org/officeDocument/2006/relationships" xmlns:m="http://schemas.openxmlformats.org/officeDocument/2006/math" xmlns:v="urn:schemas-microsoft-com:vml" xmlns:wp14="http://schemas.microsoft.com/office/word/2010/wordprocessingDrawing" xmlns:wp="http://schemas.openxmlformats.org/drawingml/2006/wordprocessingDrawing" xmlns:w10="urn:schemas-microsoft-com:office:word" xmlns:w="http://schemas.openxmlformats.org/wordprocessingml/2006/main" xmlns:w14="http://schemas.microsoft.com/office/word/2010/wordml" xmlns:w15="http://schemas.microsoft.com/office/word/2012/wordml" xmlns:w16cid="http://schemas.microsoft.com/office/word/2016/wordml/cid" xmlns:w16se="http://schemas.microsoft.com/office/word/2015/wordml/symex" xmlns:wpg="http://schemas.microsoft.com/office/word/2010/wordprocessingGroup" xmlns:wpi="http://schemas.microsoft.com/office/word/2010/wordprocessingInk" xmlns:wne="http://schemas.microsoft.com/office/word/2006/wordml" xmlns:wps="http://schemas.microsoft.com/office/word/2010/wordprocessingShape" mc:Ignorable="w14 w15 w16se w16cid wp14">
-  <w:p>
-    <w:pPr>
-      <w:pStyle w:val="En-tte"/>
-    </w:pPr>
-  </w:p>
-</w:hdr>
 </file>
 
 <file path=word/numbering.xml><?xml version="1.0" encoding="utf-8"?>
@@ -9866,7 +9663,7 @@
       </w:pPr>
     </w:pPrDefault>
   </w:docDefaults>
-  <w:latentStyles w:defLockedState="0" w:defUIPriority="99" w:defSemiHidden="0" w:defUnhideWhenUsed="0" w:defQFormat="0" w:count="375">
+  <w:latentStyles w:defLockedState="0" w:defUIPriority="99" w:defSemiHidden="0" w:defUnhideWhenUsed="0" w:defQFormat="0" w:count="376">
     <w:lsdException w:name="Normal" w:uiPriority="0" w:qFormat="1"/>
     <w:lsdException w:name="heading 1" w:uiPriority="9" w:qFormat="1"/>
     <w:lsdException w:name="heading 2" w:semiHidden="1" w:uiPriority="9" w:unhideWhenUsed="1" w:qFormat="1"/>
@@ -10242,6 +10039,7 @@
     <w:lsdException w:name="Smart Hyperlink" w:semiHidden="1" w:unhideWhenUsed="1"/>
     <w:lsdException w:name="Hashtag" w:semiHidden="1" w:unhideWhenUsed="1"/>
     <w:lsdException w:name="Unresolved Mention" w:semiHidden="1" w:unhideWhenUsed="1"/>
+    <w:lsdException w:name="Smart Link" w:semiHidden="1" w:unhideWhenUsed="1"/>
   </w:latentStyles>
   <w:style w:type="paragraph" w:default="1" w:styleId="Normal">
     <w:name w:val="Normal"/>
@@ -10866,7 +10664,7 @@
 </file>
 
 <file path=customXml/itemProps2.xml><?xml version="1.0" encoding="utf-8"?>
-<ds:datastoreItem xmlns:ds="http://schemas.openxmlformats.org/officeDocument/2006/customXml" ds:itemID="{E993BFC4-1855-439B-BD27-2E477C4A78F9}">
+<ds:datastoreItem xmlns:ds="http://schemas.openxmlformats.org/officeDocument/2006/customXml" ds:itemID="{3530CF6D-16DE-4851-81A1-F484B93F304F}">
   <ds:schemaRefs>
     <ds:schemaRef ds:uri="http://schemas.openxmlformats.org/officeDocument/2006/bibliography"/>
   </ds:schemaRefs>

</xml_diff>